<commit_message>
Updated Current Manual Draft
Did not add revisions, plan to do that at next meeting. Just added my
draft for the application process section
</commit_message>
<xml_diff>
--- a/Current Manual Draft.docx
+++ b/Current Manual Draft.docx
@@ -231,7 +231,11 @@
     <w:p/>
     <w:p/>
     <w:p/>
-    <w:p>
+    <w:p/>
+    <w:p>
+      <w:pPr>
+        <w:spacing w:line="240" w:lineRule="auto"/>
+      </w:pPr>
       <w:r>
         <w:lastRenderedPageBreak/>
         <w:t>Manual Outline</w:t>
@@ -247,8 +251,15 @@
           <w:ilvl w:val="0"/>
           <w:numId w:val="1"/>
         </w:numPr>
-      </w:pPr>
-      <w:r>
+        <w:spacing w:line="240" w:lineRule="auto"/>
+        <w:rPr>
+          <w:strike/>
+        </w:rPr>
+      </w:pPr>
+      <w:r>
+        <w:rPr>
+          <w:strike/>
+        </w:rPr>
         <w:t>Introduction</w:t>
       </w:r>
     </w:p>
@@ -259,6 +270,7 @@
           <w:ilvl w:val="1"/>
           <w:numId w:val="1"/>
         </w:numPr>
+        <w:spacing w:line="240" w:lineRule="auto"/>
       </w:pPr>
       <w:r>
         <w:t>What do we do?</w:t>
@@ -271,6 +283,7 @@
           <w:ilvl w:val="1"/>
           <w:numId w:val="1"/>
         </w:numPr>
+        <w:spacing w:line="240" w:lineRule="auto"/>
       </w:pPr>
       <w:r>
         <w:t>Why?</w:t>
@@ -283,6 +296,7 @@
           <w:ilvl w:val="1"/>
           <w:numId w:val="1"/>
         </w:numPr>
+        <w:spacing w:line="240" w:lineRule="auto"/>
       </w:pPr>
       <w:r>
         <w:t>Basics</w:t>
@@ -295,6 +309,7 @@
           <w:ilvl w:val="1"/>
           <w:numId w:val="1"/>
         </w:numPr>
+        <w:spacing w:line="240" w:lineRule="auto"/>
       </w:pPr>
       <w:r>
         <w:t>Team member responsibility</w:t>
@@ -307,6 +322,7 @@
           <w:ilvl w:val="1"/>
           <w:numId w:val="1"/>
         </w:numPr>
+        <w:spacing w:line="240" w:lineRule="auto"/>
       </w:pPr>
       <w:r>
         <w:t>When do we meet</w:t>
@@ -319,6 +335,7 @@
           <w:ilvl w:val="1"/>
           <w:numId w:val="1"/>
         </w:numPr>
+        <w:spacing w:line="240" w:lineRule="auto"/>
       </w:pPr>
       <w:r>
         <w:t>More info</w:t>
@@ -331,8 +348,15 @@
           <w:ilvl w:val="0"/>
           <w:numId w:val="1"/>
         </w:numPr>
-      </w:pPr>
-      <w:r>
+        <w:spacing w:line="240" w:lineRule="auto"/>
+        <w:rPr>
+          <w:strike/>
+        </w:rPr>
+      </w:pPr>
+      <w:r>
+        <w:rPr>
+          <w:strike/>
+        </w:rPr>
         <w:t>Application process</w:t>
       </w:r>
     </w:p>
@@ -343,6 +367,7 @@
           <w:ilvl w:val="1"/>
           <w:numId w:val="1"/>
         </w:numPr>
+        <w:spacing w:line="240" w:lineRule="auto"/>
       </w:pPr>
       <w:r>
         <w:t>There is none (just a form)</w:t>
@@ -355,6 +380,7 @@
           <w:ilvl w:val="1"/>
           <w:numId w:val="1"/>
         </w:numPr>
+        <w:spacing w:line="240" w:lineRule="auto"/>
       </w:pPr>
       <w:r>
         <w:t>Subject to current season grade checks</w:t>
@@ -367,6 +393,7 @@
           <w:ilvl w:val="2"/>
           <w:numId w:val="1"/>
         </w:numPr>
+        <w:spacing w:line="240" w:lineRule="auto"/>
       </w:pPr>
       <w:r>
         <w:t>Grade check at beginning of build season;  must maintain about the same GPA</w:t>
@@ -379,6 +406,7 @@
           <w:ilvl w:val="2"/>
           <w:numId w:val="1"/>
         </w:numPr>
+        <w:spacing w:line="240" w:lineRule="auto"/>
       </w:pPr>
       <w:r>
         <w:t>Current GPA must be 2.75+</w:t>
@@ -391,277 +419,303 @@
           <w:ilvl w:val="0"/>
           <w:numId w:val="1"/>
         </w:numPr>
+        <w:spacing w:line="240" w:lineRule="auto"/>
       </w:pPr>
       <w:r>
         <w:t>Expectations</w:t>
       </w:r>
-    </w:p>
-    <w:p>
-      <w:pPr>
-        <w:pStyle w:val="ListParagraph"/>
-        <w:numPr>
-          <w:ilvl w:val="1"/>
-          <w:numId w:val="1"/>
-        </w:numPr>
-      </w:pPr>
-      <w:r>
-        <w:t>Fun, Failure, Fundamentals, Food</w:t>
-      </w:r>
-    </w:p>
-    <w:p>
-      <w:pPr>
-        <w:pStyle w:val="ListParagraph"/>
-        <w:numPr>
-          <w:ilvl w:val="1"/>
-          <w:numId w:val="1"/>
-        </w:numPr>
-      </w:pPr>
-      <w:r>
-        <w:t>Attendance</w:t>
-      </w:r>
-    </w:p>
-    <w:p>
-      <w:pPr>
-        <w:pStyle w:val="ListParagraph"/>
-        <w:numPr>
-          <w:ilvl w:val="2"/>
-          <w:numId w:val="1"/>
-        </w:numPr>
-      </w:pPr>
-      <w:r>
-        <w:t>Student Commitment (attendance is not required, but is beneficial to you)</w:t>
-      </w:r>
-    </w:p>
-    <w:p>
-      <w:pPr>
-        <w:pStyle w:val="ListParagraph"/>
-        <w:numPr>
-          <w:ilvl w:val="1"/>
-          <w:numId w:val="1"/>
-        </w:numPr>
-      </w:pPr>
-      <w:r>
-        <w:t>Learning / Active Participation</w:t>
-      </w:r>
-    </w:p>
-    <w:p>
-      <w:pPr>
-        <w:pStyle w:val="ListParagraph"/>
-        <w:numPr>
-          <w:ilvl w:val="0"/>
-          <w:numId w:val="1"/>
-        </w:numPr>
-      </w:pPr>
-      <w:r>
-        <w:t>Basic Calendar / Schedule</w:t>
-      </w:r>
-    </w:p>
-    <w:p>
-      <w:pPr>
-        <w:pStyle w:val="ListParagraph"/>
-        <w:numPr>
-          <w:ilvl w:val="1"/>
-          <w:numId w:val="1"/>
-        </w:numPr>
-      </w:pPr>
-      <w:r>
-        <w:t>Pre-Season</w:t>
-      </w:r>
-    </w:p>
-    <w:p>
-      <w:pPr>
-        <w:pStyle w:val="ListParagraph"/>
-        <w:numPr>
-          <w:ilvl w:val="1"/>
-          <w:numId w:val="1"/>
-        </w:numPr>
-      </w:pPr>
-      <w:r>
-        <w:t>Build Season / Competition</w:t>
-      </w:r>
-    </w:p>
-    <w:p>
-      <w:pPr>
-        <w:pStyle w:val="ListParagraph"/>
-        <w:numPr>
-          <w:ilvl w:val="1"/>
-          <w:numId w:val="1"/>
-        </w:numPr>
-      </w:pPr>
-      <w:r>
-        <w:t>Post Season</w:t>
-      </w:r>
-    </w:p>
-    <w:p>
-      <w:pPr>
-        <w:pStyle w:val="ListParagraph"/>
-        <w:numPr>
-          <w:ilvl w:val="1"/>
-          <w:numId w:val="1"/>
-        </w:numPr>
-      </w:pPr>
-      <w:r>
-        <w:t>Summer</w:t>
-      </w:r>
-    </w:p>
-    <w:p>
-      <w:pPr>
-        <w:pStyle w:val="ListParagraph"/>
-        <w:numPr>
-          <w:ilvl w:val="0"/>
-          <w:numId w:val="1"/>
-        </w:numPr>
-      </w:pPr>
-      <w:r>
-        <w:t>Team Structure</w:t>
-      </w:r>
-    </w:p>
-    <w:p>
-      <w:pPr>
-        <w:pStyle w:val="ListParagraph"/>
-        <w:numPr>
-          <w:ilvl w:val="1"/>
-          <w:numId w:val="1"/>
-        </w:numPr>
-      </w:pPr>
-      <w:r>
-        <w:t>Leadership team and Captain</w:t>
-      </w:r>
-    </w:p>
-    <w:p>
-      <w:pPr>
-        <w:pStyle w:val="ListParagraph"/>
-        <w:numPr>
-          <w:ilvl w:val="1"/>
-          <w:numId w:val="1"/>
-        </w:numPr>
-      </w:pPr>
-      <w:r>
-        <w:t>Elections</w:t>
-      </w:r>
-    </w:p>
-    <w:p>
-      <w:pPr>
-        <w:pStyle w:val="ListParagraph"/>
-        <w:numPr>
-          <w:ilvl w:val="1"/>
-          <w:numId w:val="1"/>
-        </w:numPr>
-      </w:pPr>
-      <w:proofErr w:type="spellStart"/>
-      <w:r>
-        <w:t>Subteams</w:t>
-      </w:r>
-      <w:proofErr w:type="spellEnd"/>
-    </w:p>
-    <w:p>
-      <w:pPr>
-        <w:pStyle w:val="ListParagraph"/>
-        <w:numPr>
-          <w:ilvl w:val="1"/>
-          <w:numId w:val="1"/>
-        </w:numPr>
-      </w:pPr>
-      <w:r>
-        <w:t>Entry into specialty</w:t>
-      </w:r>
-    </w:p>
-    <w:p>
-      <w:pPr>
-        <w:pStyle w:val="ListParagraph"/>
-        <w:numPr>
-          <w:ilvl w:val="0"/>
-          <w:numId w:val="1"/>
-        </w:numPr>
-      </w:pPr>
-      <w:r>
-        <w:t>Learning Structure</w:t>
-      </w:r>
-    </w:p>
-    <w:p>
-      <w:pPr>
-        <w:pStyle w:val="ListParagraph"/>
-        <w:numPr>
-          <w:ilvl w:val="1"/>
-          <w:numId w:val="1"/>
-        </w:numPr>
-      </w:pPr>
-      <w:r>
-        <w:t>Teaching Teams</w:t>
-      </w:r>
-    </w:p>
-    <w:p>
-      <w:pPr>
-        <w:pStyle w:val="ListParagraph"/>
-        <w:numPr>
-          <w:ilvl w:val="1"/>
-          <w:numId w:val="1"/>
-        </w:numPr>
-      </w:pPr>
-      <w:r>
-        <w:t>Specific Mentors for Mechanics, Electrical, Programming, etc. (a thought)</w:t>
-      </w:r>
-    </w:p>
-    <w:p>
-      <w:pPr>
-        <w:pStyle w:val="ListParagraph"/>
-        <w:numPr>
-          <w:ilvl w:val="1"/>
-          <w:numId w:val="1"/>
-        </w:numPr>
-      </w:pPr>
-      <w:r>
-        <w:t>Seminars before build season</w:t>
-      </w:r>
-    </w:p>
-    <w:p>
-      <w:pPr>
-        <w:pStyle w:val="ListParagraph"/>
-        <w:numPr>
-          <w:ilvl w:val="0"/>
-          <w:numId w:val="1"/>
-        </w:numPr>
-      </w:pPr>
-      <w:r>
-        <w:t>Communication</w:t>
-      </w:r>
-    </w:p>
-    <w:p>
-      <w:pPr>
-        <w:pStyle w:val="ListParagraph"/>
-        <w:numPr>
-          <w:ilvl w:val="1"/>
-          <w:numId w:val="1"/>
-        </w:numPr>
-      </w:pPr>
-      <w:r>
-        <w:t>Email Every Friday by one of the leadership team</w:t>
-      </w:r>
-    </w:p>
-    <w:p>
-      <w:pPr>
-        <w:pStyle w:val="ListParagraph"/>
-        <w:numPr>
-          <w:ilvl w:val="1"/>
-          <w:numId w:val="1"/>
-        </w:numPr>
-      </w:pPr>
-      <w:proofErr w:type="spellStart"/>
-      <w:r>
-        <w:t>Subteams</w:t>
-      </w:r>
-      <w:proofErr w:type="spellEnd"/>
-      <w:r>
-        <w:t xml:space="preserve"> encouraged to have own email system as well</w:t>
-      </w:r>
-    </w:p>
-    <w:p/>
-    <w:p>
       <w:bookmarkStart w:id="0" w:name="_GoBack"/>
       <w:bookmarkEnd w:id="0"/>
     </w:p>
     <w:p>
       <w:pPr>
+        <w:pStyle w:val="ListParagraph"/>
+        <w:numPr>
+          <w:ilvl w:val="1"/>
+          <w:numId w:val="1"/>
+        </w:numPr>
+        <w:spacing w:line="240" w:lineRule="auto"/>
+      </w:pPr>
+      <w:r>
+        <w:t>Fun, Failure, Fundamentals, Food</w:t>
+      </w:r>
+    </w:p>
+    <w:p>
+      <w:pPr>
+        <w:pStyle w:val="ListParagraph"/>
+        <w:numPr>
+          <w:ilvl w:val="1"/>
+          <w:numId w:val="1"/>
+        </w:numPr>
+        <w:spacing w:line="240" w:lineRule="auto"/>
+      </w:pPr>
+      <w:r>
+        <w:t>Attendance</w:t>
+      </w:r>
+    </w:p>
+    <w:p>
+      <w:pPr>
+        <w:pStyle w:val="ListParagraph"/>
+        <w:numPr>
+          <w:ilvl w:val="2"/>
+          <w:numId w:val="1"/>
+        </w:numPr>
+        <w:spacing w:line="240" w:lineRule="auto"/>
+      </w:pPr>
+      <w:r>
+        <w:t>Student Commitment (attendance is not required, but is beneficial to you)</w:t>
+      </w:r>
+    </w:p>
+    <w:p>
+      <w:pPr>
+        <w:pStyle w:val="ListParagraph"/>
+        <w:numPr>
+          <w:ilvl w:val="1"/>
+          <w:numId w:val="1"/>
+        </w:numPr>
+        <w:spacing w:line="240" w:lineRule="auto"/>
+      </w:pPr>
+      <w:r>
+        <w:t>Learning / Active Participation</w:t>
+      </w:r>
+    </w:p>
+    <w:p>
+      <w:pPr>
+        <w:pStyle w:val="ListParagraph"/>
+        <w:numPr>
+          <w:ilvl w:val="0"/>
+          <w:numId w:val="1"/>
+        </w:numPr>
+        <w:spacing w:line="240" w:lineRule="auto"/>
+      </w:pPr>
+      <w:r>
+        <w:t>Basic Calendar / Schedule</w:t>
+      </w:r>
+    </w:p>
+    <w:p>
+      <w:pPr>
+        <w:pStyle w:val="ListParagraph"/>
+        <w:numPr>
+          <w:ilvl w:val="1"/>
+          <w:numId w:val="1"/>
+        </w:numPr>
+        <w:spacing w:line="240" w:lineRule="auto"/>
+      </w:pPr>
+      <w:r>
+        <w:t>Pre-Season</w:t>
+      </w:r>
+    </w:p>
+    <w:p>
+      <w:pPr>
+        <w:pStyle w:val="ListParagraph"/>
+        <w:numPr>
+          <w:ilvl w:val="1"/>
+          <w:numId w:val="1"/>
+        </w:numPr>
+        <w:spacing w:line="240" w:lineRule="auto"/>
+      </w:pPr>
+      <w:r>
+        <w:t>Build Season / Competition</w:t>
+      </w:r>
+    </w:p>
+    <w:p>
+      <w:pPr>
+        <w:pStyle w:val="ListParagraph"/>
+        <w:numPr>
+          <w:ilvl w:val="1"/>
+          <w:numId w:val="1"/>
+        </w:numPr>
+        <w:spacing w:line="240" w:lineRule="auto"/>
+      </w:pPr>
+      <w:r>
+        <w:t>Post Season</w:t>
+      </w:r>
+    </w:p>
+    <w:p>
+      <w:pPr>
+        <w:pStyle w:val="ListParagraph"/>
+        <w:numPr>
+          <w:ilvl w:val="1"/>
+          <w:numId w:val="1"/>
+        </w:numPr>
+        <w:spacing w:line="240" w:lineRule="auto"/>
+      </w:pPr>
+      <w:r>
+        <w:t>Summer</w:t>
+      </w:r>
+    </w:p>
+    <w:p>
+      <w:pPr>
+        <w:pStyle w:val="ListParagraph"/>
+        <w:numPr>
+          <w:ilvl w:val="0"/>
+          <w:numId w:val="1"/>
+        </w:numPr>
+        <w:spacing w:line="240" w:lineRule="auto"/>
+      </w:pPr>
+      <w:r>
+        <w:t>Team Structure</w:t>
+      </w:r>
+    </w:p>
+    <w:p>
+      <w:pPr>
+        <w:pStyle w:val="ListParagraph"/>
+        <w:numPr>
+          <w:ilvl w:val="1"/>
+          <w:numId w:val="1"/>
+        </w:numPr>
+        <w:spacing w:line="240" w:lineRule="auto"/>
+      </w:pPr>
+      <w:r>
+        <w:t>Leadership team and Captain</w:t>
+      </w:r>
+    </w:p>
+    <w:p>
+      <w:pPr>
+        <w:pStyle w:val="ListParagraph"/>
+        <w:numPr>
+          <w:ilvl w:val="1"/>
+          <w:numId w:val="1"/>
+        </w:numPr>
+        <w:spacing w:line="240" w:lineRule="auto"/>
+      </w:pPr>
+      <w:r>
+        <w:t>Elections</w:t>
+      </w:r>
+    </w:p>
+    <w:p>
+      <w:pPr>
+        <w:pStyle w:val="ListParagraph"/>
+        <w:numPr>
+          <w:ilvl w:val="1"/>
+          <w:numId w:val="1"/>
+        </w:numPr>
+        <w:spacing w:line="240" w:lineRule="auto"/>
+      </w:pPr>
+      <w:proofErr w:type="spellStart"/>
+      <w:r>
+        <w:t>Subteams</w:t>
+      </w:r>
+      <w:proofErr w:type="spellEnd"/>
+    </w:p>
+    <w:p>
+      <w:pPr>
+        <w:pStyle w:val="ListParagraph"/>
+        <w:numPr>
+          <w:ilvl w:val="1"/>
+          <w:numId w:val="1"/>
+        </w:numPr>
+        <w:spacing w:line="240" w:lineRule="auto"/>
+      </w:pPr>
+      <w:r>
+        <w:t>Entry into specialty</w:t>
+      </w:r>
+    </w:p>
+    <w:p>
+      <w:pPr>
+        <w:pStyle w:val="ListParagraph"/>
+        <w:numPr>
+          <w:ilvl w:val="0"/>
+          <w:numId w:val="1"/>
+        </w:numPr>
+        <w:spacing w:line="240" w:lineRule="auto"/>
+      </w:pPr>
+      <w:r>
+        <w:t>Learning Structure</w:t>
+      </w:r>
+    </w:p>
+    <w:p>
+      <w:pPr>
+        <w:pStyle w:val="ListParagraph"/>
+        <w:numPr>
+          <w:ilvl w:val="1"/>
+          <w:numId w:val="1"/>
+        </w:numPr>
+        <w:spacing w:line="240" w:lineRule="auto"/>
+      </w:pPr>
+      <w:r>
+        <w:t>Teaching Teams</w:t>
+      </w:r>
+    </w:p>
+    <w:p>
+      <w:pPr>
+        <w:pStyle w:val="ListParagraph"/>
+        <w:numPr>
+          <w:ilvl w:val="1"/>
+          <w:numId w:val="1"/>
+        </w:numPr>
+        <w:spacing w:line="240" w:lineRule="auto"/>
+      </w:pPr>
+      <w:r>
+        <w:t>Specific Mentors for Mechanics, Electrical, Programming, etc. (a thought)</w:t>
+      </w:r>
+    </w:p>
+    <w:p>
+      <w:pPr>
+        <w:pStyle w:val="ListParagraph"/>
+        <w:numPr>
+          <w:ilvl w:val="1"/>
+          <w:numId w:val="1"/>
+        </w:numPr>
+        <w:spacing w:line="240" w:lineRule="auto"/>
+      </w:pPr>
+      <w:r>
+        <w:t>Seminars before build season</w:t>
+      </w:r>
+    </w:p>
+    <w:p>
+      <w:pPr>
+        <w:pStyle w:val="ListParagraph"/>
+        <w:numPr>
+          <w:ilvl w:val="0"/>
+          <w:numId w:val="1"/>
+        </w:numPr>
+        <w:spacing w:line="240" w:lineRule="auto"/>
+      </w:pPr>
+      <w:r>
+        <w:t>Communication</w:t>
+      </w:r>
+    </w:p>
+    <w:p>
+      <w:pPr>
+        <w:pStyle w:val="ListParagraph"/>
+        <w:numPr>
+          <w:ilvl w:val="1"/>
+          <w:numId w:val="1"/>
+        </w:numPr>
+        <w:spacing w:line="240" w:lineRule="auto"/>
+      </w:pPr>
+      <w:r>
+        <w:t>Email Every Friday by one of the leadership team</w:t>
+      </w:r>
+    </w:p>
+    <w:p>
+      <w:pPr>
+        <w:pStyle w:val="ListParagraph"/>
+        <w:numPr>
+          <w:ilvl w:val="1"/>
+          <w:numId w:val="1"/>
+        </w:numPr>
+        <w:spacing w:line="240" w:lineRule="auto"/>
+      </w:pPr>
+      <w:proofErr w:type="spellStart"/>
+      <w:r>
+        <w:t>Subteams</w:t>
+      </w:r>
+      <w:proofErr w:type="spellEnd"/>
+      <w:r>
+        <w:t xml:space="preserve"> encouraged to have own email system as well</w:t>
+      </w:r>
+    </w:p>
+    <w:p/>
+    <w:p/>
+    <w:p/>
+    <w:p/>
+    <w:p/>
+    <w:p/>
+    <w:p/>
+    <w:p>
+      <w:pPr>
         <w:pStyle w:val="Heading1"/>
       </w:pPr>
       <w:r>
@@ -679,9 +733,6 @@
       </w:r>
     </w:p>
     <w:p>
-      <w:pPr>
-        <w:spacing w:after="0" w:line="360" w:lineRule="auto"/>
-      </w:pPr>
       <w:r>
         <w:tab/>
         <w:t>Our robotics team competes in the annual FIRST robotics competition. Every year, FIRST has a completely new game for us and it is up to the teams to design the complex systems to achieve the objectives in the game.  It is extremely exciting, but as any FIRST competitor will tell you, it can be extremely tiring as well.</w:t>
@@ -699,9 +750,6 @@
       </w:r>
     </w:p>
     <w:p>
-      <w:pPr>
-        <w:spacing w:after="0" w:line="360" w:lineRule="auto"/>
-      </w:pPr>
       <w:r>
         <w:tab/>
         <w:t xml:space="preserve">It’s a ton of fun and robot building has a lot to offer. Every member has the opportunity to learn about any applicable field. From being in charge of </w:t>
@@ -720,9 +768,6 @@
       </w:r>
     </w:p>
     <w:p>
-      <w:pPr>
-        <w:spacing w:after="0" w:line="360" w:lineRule="auto"/>
-      </w:pPr>
       <w:r>
         <w:tab/>
         <w:t>In our team, we expect our members to be responsible. This is for the sake of all involved. Every person is responsible for themselves and any tasks assigned to them.</w:t>
@@ -738,9 +783,6 @@
       </w:r>
     </w:p>
     <w:p>
-      <w:pPr>
-        <w:spacing w:after="0" w:line="360" w:lineRule="auto"/>
-      </w:pPr>
       <w:r>
         <w:tab/>
         <w:t>In the weekly email, there will be schedule updates; there is also a calendar available online. Typically we meet every day except Fridays and the weekends (except during build season). During the build season, we will likely meet nearly every day except Sunday. Every meeting is held in Mr. Stevens’s portable or in the shop.</w:t>
@@ -756,9 +798,6 @@
       </w:r>
     </w:p>
     <w:p>
-      <w:pPr>
-        <w:spacing w:after="0" w:line="360" w:lineRule="auto"/>
-      </w:pPr>
       <w:r>
         <w:tab/>
         <w:t xml:space="preserve">For more information about our robotics program, please call 253-945-5487 or email </w:t>
@@ -768,6 +807,45 @@
       </w:r>
       <w:r>
         <w:t>.</w:t>
+      </w:r>
+    </w:p>
+    <w:p>
+      <w:pPr>
+        <w:pStyle w:val="Heading1"/>
+      </w:pPr>
+    </w:p>
+    <w:p/>
+    <w:p/>
+    <w:p/>
+    <w:p/>
+    <w:p>
+      <w:pPr>
+        <w:pStyle w:val="Heading1"/>
+      </w:pPr>
+      <w:r>
+        <w:lastRenderedPageBreak/>
+        <w:t>Application Process</w:t>
+      </w:r>
+    </w:p>
+    <w:p>
+      <w:r>
+        <w:tab/>
+        <w:t>In our robotics program, there truly is no application process. As long as you meet the grade requirements (explained in the next paragraph) and have the appropriate paperwork filed, you are guaranteed the ability to work on the robot. The closest thing we have to an application process is a single information form that is also required for participation.</w:t>
+      </w:r>
+    </w:p>
+    <w:p>
+      <w:pPr>
+        <w:pStyle w:val="Subtitle"/>
+      </w:pPr>
+      <w:r>
+        <w:tab/>
+        <w:t>Grade Requirements</w:t>
+      </w:r>
+    </w:p>
+    <w:p>
+      <w:r>
+        <w:tab/>
+        <w:t>Though we allow anyone to join, to participate in robotics, one must have a current GPA greater than 2.75, and during the build season, your current GPA cannot fall below 0.5 from its starting point or 2.75, whichever is higher. These requirements are in place to ensure academic success in our team members.</w:t>
       </w:r>
     </w:p>
     <w:p>
@@ -776,12 +854,106 @@
           <w:tab w:val="left" w:pos="7965"/>
         </w:tabs>
       </w:pPr>
+    </w:p>
+    <w:p>
+      <w:pPr>
+        <w:pStyle w:val="Heading1"/>
+      </w:pPr>
+      <w:r>
+        <w:t>Expectations</w:t>
+      </w:r>
+    </w:p>
+    <w:p>
+      <w:pPr>
+        <w:pStyle w:val="Subtitle"/>
+      </w:pPr>
       <w:r>
         <w:tab/>
+        <w:t>The Four ‘F’s</w:t>
+      </w:r>
+    </w:p>
+    <w:p>
+      <w:r>
+        <w:tab/>
+      </w:r>
+      <w:r>
+        <w:rPr>
+          <w:b/>
+        </w:rPr>
+        <w:t>FUN</w:t>
+      </w:r>
+      <w:r>
+        <w:rPr>
+          <w:b/>
+        </w:rPr>
+        <w:t xml:space="preserve"> </w:t>
+      </w:r>
+      <w:r>
+        <w:t xml:space="preserve">– Expect it, it’s what we do. </w:t>
+      </w:r>
+    </w:p>
+    <w:p>
+      <w:pPr>
+        <w:rPr>
+          <w:b/>
+        </w:rPr>
+      </w:pPr>
+      <w:r>
+        <w:rPr>
+          <w:b/>
+        </w:rPr>
+        <w:tab/>
+        <w:t>FAILURE</w:t>
+      </w:r>
+    </w:p>
+    <w:p>
+      <w:pPr>
+        <w:rPr>
+          <w:b/>
+        </w:rPr>
+      </w:pPr>
+      <w:r>
+        <w:rPr>
+          <w:b/>
+        </w:rPr>
+        <w:tab/>
+        <w:t>FUNDAMENTALS</w:t>
+      </w:r>
+    </w:p>
+    <w:p>
+      <w:pPr>
+        <w:rPr>
+          <w:b/>
+        </w:rPr>
+      </w:pPr>
+      <w:r>
+        <w:rPr>
+          <w:b/>
+        </w:rPr>
+        <w:tab/>
+        <w:t>FOOD</w:t>
+      </w:r>
+    </w:p>
+    <w:p>
+      <w:pPr>
+        <w:pStyle w:val="Subtitle"/>
+      </w:pPr>
+      <w:r>
+        <w:tab/>
+        <w:t>Attendance</w:t>
+      </w:r>
+    </w:p>
+    <w:p>
+      <w:pPr>
+        <w:pStyle w:val="Subtitle"/>
+      </w:pPr>
+      <w:r>
+        <w:tab/>
+        <w:t>Learning and Active Participation</w:t>
       </w:r>
     </w:p>
     <w:sectPr>
-      <w:footerReference w:type="default" r:id="rId8"/>
+      <w:footerReference w:type="default" r:id="rId9"/>
       <w:pgSz w:w="12240" w:h="15840"/>
       <w:pgMar w:top="1440" w:right="1440" w:bottom="1440" w:left="1440" w:header="720" w:footer="720" w:gutter="0"/>
       <w:cols w:space="720"/>
@@ -796,7 +968,7 @@
   <w:endnote w:type="separator" w:id="-1">
     <w:p>
       <w:pPr>
-        <w:spacing w:after="0" w:line="240" w:lineRule="auto"/>
+        <w:spacing w:line="240" w:lineRule="auto"/>
       </w:pPr>
       <w:r>
         <w:separator/>
@@ -806,7 +978,7 @@
   <w:endnote w:type="continuationSeparator" w:id="0">
     <w:p>
       <w:pPr>
-        <w:spacing w:after="0" w:line="240" w:lineRule="auto"/>
+        <w:spacing w:line="240" w:lineRule="auto"/>
       </w:pPr>
       <w:r>
         <w:continuationSeparator/>
@@ -856,7 +1028,7 @@
           <w:rPr>
             <w:noProof/>
           </w:rPr>
-          <w:t>3</w:t>
+          <w:t>1</w:t>
         </w:r>
         <w:r>
           <w:rPr>
@@ -880,7 +1052,7 @@
   <w:footnote w:type="separator" w:id="-1">
     <w:p>
       <w:pPr>
-        <w:spacing w:after="0" w:line="240" w:lineRule="auto"/>
+        <w:spacing w:line="240" w:lineRule="auto"/>
       </w:pPr>
       <w:r>
         <w:separator/>
@@ -890,7 +1062,7 @@
   <w:footnote w:type="continuationSeparator" w:id="0">
     <w:p>
       <w:pPr>
-        <w:spacing w:after="0" w:line="240" w:lineRule="auto"/>
+        <w:spacing w:line="240" w:lineRule="auto"/>
       </w:pPr>
       <w:r>
         <w:continuationSeparator/>
@@ -1153,6 +1325,10 @@
   <w:style w:type="paragraph" w:default="1" w:styleId="Normal">
     <w:name w:val="Normal"/>
     <w:qFormat/>
+    <w:rsid w:val="000251AD"/>
+    <w:pPr>
+      <w:spacing w:after="0" w:line="360" w:lineRule="auto"/>
+    </w:pPr>
   </w:style>
   <w:style w:type="paragraph" w:styleId="Heading1">
     <w:name w:val="heading 1"/>
@@ -1165,7 +1341,7 @@
     <w:pPr>
       <w:keepNext/>
       <w:keepLines/>
-      <w:spacing w:before="480" w:after="0"/>
+      <w:spacing w:before="480"/>
       <w:outlineLvl w:val="0"/>
     </w:pPr>
     <w:rPr>
@@ -1189,7 +1365,7 @@
     <w:pPr>
       <w:keepNext/>
       <w:keepLines/>
-      <w:spacing w:before="200" w:after="0"/>
+      <w:spacing w:before="200"/>
       <w:outlineLvl w:val="1"/>
     </w:pPr>
     <w:rPr>
@@ -1424,7 +1600,7 @@
         <w:tab w:val="center" w:pos="4680"/>
         <w:tab w:val="right" w:pos="9360"/>
       </w:tabs>
-      <w:spacing w:after="0" w:line="240" w:lineRule="auto"/>
+      <w:spacing w:line="240" w:lineRule="auto"/>
     </w:pPr>
   </w:style>
   <w:style w:type="character" w:customStyle="1" w:styleId="HeaderChar">
@@ -1446,7 +1622,7 @@
         <w:tab w:val="center" w:pos="4680"/>
         <w:tab w:val="right" w:pos="9360"/>
       </w:tabs>
-      <w:spacing w:after="0" w:line="240" w:lineRule="auto"/>
+      <w:spacing w:line="240" w:lineRule="auto"/>
     </w:pPr>
   </w:style>
   <w:style w:type="character" w:customStyle="1" w:styleId="FooterChar">
@@ -1468,7 +1644,7 @@
       <w:numPr>
         <w:ilvl w:val="1"/>
       </w:numPr>
-      <w:spacing w:after="0" w:line="240" w:lineRule="auto"/>
+      <w:spacing w:line="240" w:lineRule="auto"/>
     </w:pPr>
     <w:rPr>
       <w:rFonts w:ascii="Arial Unicode MS" w:eastAsiaTheme="majorEastAsia" w:hAnsi="Arial Unicode MS" w:cstheme="majorBidi"/>
@@ -1680,6 +1856,10 @@
   <w:style w:type="paragraph" w:default="1" w:styleId="Normal">
     <w:name w:val="Normal"/>
     <w:qFormat/>
+    <w:rsid w:val="000251AD"/>
+    <w:pPr>
+      <w:spacing w:after="0" w:line="360" w:lineRule="auto"/>
+    </w:pPr>
   </w:style>
   <w:style w:type="paragraph" w:styleId="Heading1">
     <w:name w:val="heading 1"/>
@@ -1692,7 +1872,7 @@
     <w:pPr>
       <w:keepNext/>
       <w:keepLines/>
-      <w:spacing w:before="480" w:after="0"/>
+      <w:spacing w:before="480"/>
       <w:outlineLvl w:val="0"/>
     </w:pPr>
     <w:rPr>
@@ -1716,7 +1896,7 @@
     <w:pPr>
       <w:keepNext/>
       <w:keepLines/>
-      <w:spacing w:before="200" w:after="0"/>
+      <w:spacing w:before="200"/>
       <w:outlineLvl w:val="1"/>
     </w:pPr>
     <w:rPr>
@@ -1951,7 +2131,7 @@
         <w:tab w:val="center" w:pos="4680"/>
         <w:tab w:val="right" w:pos="9360"/>
       </w:tabs>
-      <w:spacing w:after="0" w:line="240" w:lineRule="auto"/>
+      <w:spacing w:line="240" w:lineRule="auto"/>
     </w:pPr>
   </w:style>
   <w:style w:type="character" w:customStyle="1" w:styleId="HeaderChar">
@@ -1973,7 +2153,7 @@
         <w:tab w:val="center" w:pos="4680"/>
         <w:tab w:val="right" w:pos="9360"/>
       </w:tabs>
-      <w:spacing w:after="0" w:line="240" w:lineRule="auto"/>
+      <w:spacing w:line="240" w:lineRule="auto"/>
     </w:pPr>
   </w:style>
   <w:style w:type="character" w:customStyle="1" w:styleId="FooterChar">
@@ -1995,7 +2175,7 @@
       <w:numPr>
         <w:ilvl w:val="1"/>
       </w:numPr>
-      <w:spacing w:after="0" w:line="240" w:lineRule="auto"/>
+      <w:spacing w:line="240" w:lineRule="auto"/>
     </w:pPr>
     <w:rPr>
       <w:rFonts w:ascii="Arial Unicode MS" w:eastAsiaTheme="majorEastAsia" w:hAnsi="Arial Unicode MS" w:cstheme="majorBidi"/>
@@ -2331,4 +2511,16 @@
   <a:objectDefaults/>
   <a:extraClrSchemeLst/>
 </a:theme>
+</file>
+
+<file path=customXml/item1.xml><?xml version="1.0" encoding="utf-8"?>
+<b:Sources xmlns:b="http://schemas.openxmlformats.org/officeDocument/2006/bibliography" xmlns="http://schemas.openxmlformats.org/officeDocument/2006/bibliography" SelectedStyle="\APA.XSL" StyleName="APA"/>
+</file>
+
+<file path=customXml/itemProps1.xml><?xml version="1.0" encoding="utf-8"?>
+<ds:datastoreItem xmlns:ds="http://schemas.openxmlformats.org/officeDocument/2006/customXml" ds:itemID="{F655EE56-45B9-4CB1-9F3F-CFE5D859072A}">
+  <ds:schemaRefs>
+    <ds:schemaRef ds:uri="http://schemas.openxmlformats.org/officeDocument/2006/bibliography"/>
+  </ds:schemaRefs>
+</ds:datastoreItem>
 </file>
</xml_diff>